<commit_message>
included SIM800 header file
</commit_message>
<xml_diff>
--- a/SSDNew.docx
+++ b/SSDNew.docx
@@ -1,112 +1,519 @@
 
 <file path=word/document.xml><?xml version="1.0" encoding="utf-8"?>
-<w:document xmlns:wpc="http://schemas.microsoft.com/office/word/2010/wordprocessingCanvas" xmlns:cx="http://schemas.microsoft.com/office/drawing/2014/chartex" xmlns:mc="http://schemas.openxmlformats.org/markup-compatibility/2006" xmlns:o="urn:schemas-microsoft-com:office:office" xmlns:r="http://schemas.openxmlformats.org/officeDocument/2006/relationships" xmlns:m="http://schemas.openxmlformats.org/officeDocument/2006/math" xmlns:v="urn:schemas-microsoft-com:vml" xmlns:wp14="http://schemas.microsoft.com/office/word/2010/wordprocessingDrawing" xmlns:wp="http://schemas.openxmlformats.org/drawingml/2006/wordprocessingDrawing" xmlns:w10="urn:schemas-microsoft-com:office:word" xmlns:w="http://schemas.openxmlformats.org/wordprocessingml/2006/main" xmlns:w14="http://schemas.microsoft.com/office/word/2010/wordml" xmlns:w15="http://schemas.microsoft.com/office/word/2012/wordml" xmlns:w16se="http://schemas.microsoft.com/office/word/2015/wordml/symex" xmlns:wpg="http://schemas.microsoft.com/office/word/2010/wordprocessingGroup" xmlns:wpi="http://schemas.microsoft.com/office/word/2010/wordprocessingInk" xmlns:wne="http://schemas.microsoft.com/office/word/2006/wordml" xmlns:wps="http://schemas.microsoft.com/office/word/2010/wordprocessingShape" mc:Ignorable="w14 w15 w16se wp14">
+<w:document xmlns:wpc="http://schemas.microsoft.com/office/word/2010/wordprocessingCanvas" xmlns:cx="http://schemas.microsoft.com/office/drawing/2014/chartex" xmlns:cx1="http://schemas.microsoft.com/office/drawing/2015/9/8/chartex" xmlns:cx2="http://schemas.microsoft.com/office/drawing/2015/10/21/chartex" xmlns:cx3="http://schemas.microsoft.com/office/drawing/2016/5/9/chartex" xmlns:cx4="http://schemas.microsoft.com/office/drawing/2016/5/10/chartex" xmlns:cx5="http://schemas.microsoft.com/office/drawing/2016/5/11/chartex" xmlns:cx6="http://schemas.microsoft.com/office/drawing/2016/5/12/chartex" xmlns:cx7="http://schemas.microsoft.com/office/drawing/2016/5/13/chartex" xmlns:cx8="http://schemas.microsoft.com/office/drawing/2016/5/14/chartex" xmlns:mc="http://schemas.openxmlformats.org/markup-compatibility/2006" xmlns:aink="http://schemas.microsoft.com/office/drawing/2016/ink" xmlns:am3d="http://schemas.microsoft.com/office/drawing/2017/model3d" xmlns:o="urn:schemas-microsoft-com:office:office" xmlns:r="http://schemas.openxmlformats.org/officeDocument/2006/relationships" xmlns:m="http://schemas.openxmlformats.org/officeDocument/2006/math" xmlns:v="urn:schemas-microsoft-com:vml" xmlns:wp14="http://schemas.microsoft.com/office/word/2010/wordprocessingDrawing" xmlns:wp="http://schemas.openxmlformats.org/drawingml/2006/wordprocessingDrawing" xmlns:w10="urn:schemas-microsoft-com:office:word" xmlns:w="http://schemas.openxmlformats.org/wordprocessingml/2006/main" xmlns:w14="http://schemas.microsoft.com/office/word/2010/wordml" xmlns:w15="http://schemas.microsoft.com/office/word/2012/wordml" xmlns:w16cid="http://schemas.microsoft.com/office/word/2016/wordml/cid" xmlns:w16se="http://schemas.microsoft.com/office/word/2015/wordml/symex" xmlns:wpg="http://schemas.microsoft.com/office/word/2010/wordprocessingGroup" xmlns:wpi="http://schemas.microsoft.com/office/word/2010/wordprocessingInk" xmlns:wne="http://schemas.microsoft.com/office/word/2006/wordml" xmlns:wps="http://schemas.microsoft.com/office/word/2010/wordprocessingShape" mc:Ignorable="w14 w15 w16se w16cid wp14">
   <w:body>
     <w:p>
       <w:pPr>
-        <w:jc w:val="both"/>
-        <w:rPr>
-          <w:rFonts w:ascii="Times New Roman" w:hAnsi="Times New Roman" w:cs="Times New Roman"/>
-          <w:sz w:val="28"/>
-          <w:szCs w:val="28"/>
-        </w:rPr>
-      </w:pPr>
-      <w:r>
-        <w:rPr>
-          <w:rFonts w:ascii="Times New Roman" w:hAnsi="Times New Roman" w:cs="Times New Roman"/>
-          <w:sz w:val="28"/>
-          <w:szCs w:val="28"/>
-        </w:rPr>
-        <w:t>(Team Name)</w:t>
-      </w:r>
-    </w:p>
-    <w:p>
-      <w:pPr>
-        <w:jc w:val="both"/>
-        <w:rPr>
-          <w:rFonts w:ascii="Times New Roman" w:hAnsi="Times New Roman" w:cs="Times New Roman"/>
-          <w:sz w:val="28"/>
-          <w:szCs w:val="28"/>
-        </w:rPr>
-      </w:pPr>
-    </w:p>
-    <w:p>
-      <w:pPr>
-        <w:jc w:val="both"/>
-        <w:rPr>
-          <w:rFonts w:ascii="Times New Roman" w:hAnsi="Times New Roman" w:cs="Times New Roman"/>
-          <w:sz w:val="28"/>
-          <w:szCs w:val="28"/>
-        </w:rPr>
-      </w:pPr>
-      <w:r>
-        <w:rPr>
-          <w:rFonts w:ascii="Times New Roman" w:hAnsi="Times New Roman" w:cs="Times New Roman"/>
-          <w:sz w:val="28"/>
-          <w:szCs w:val="28"/>
-        </w:rPr>
-        <w:t>(Project Title)</w:t>
-      </w:r>
-    </w:p>
-    <w:p>
-      <w:pPr>
-        <w:jc w:val="both"/>
-        <w:rPr>
-          <w:rFonts w:ascii="Times New Roman" w:hAnsi="Times New Roman" w:cs="Times New Roman"/>
-          <w:sz w:val="28"/>
-          <w:szCs w:val="28"/>
-        </w:rPr>
-      </w:pPr>
-    </w:p>
-    <w:p>
-      <w:pPr>
-        <w:jc w:val="both"/>
-        <w:rPr>
-          <w:rFonts w:ascii="Times New Roman" w:hAnsi="Times New Roman" w:cs="Times New Roman"/>
-          <w:sz w:val="28"/>
-          <w:szCs w:val="28"/>
-        </w:rPr>
-      </w:pPr>
-      <w:r>
-        <w:rPr>
-          <w:rFonts w:ascii="Times New Roman" w:hAnsi="Times New Roman" w:cs="Times New Roman"/>
-          <w:sz w:val="28"/>
-          <w:szCs w:val="28"/>
-        </w:rPr>
-        <w:t xml:space="preserve">Software Design Document </w:t>
-      </w:r>
-    </w:p>
-    <w:p>
-      <w:pPr>
-        <w:jc w:val="both"/>
-        <w:rPr>
-          <w:rFonts w:ascii="Times New Roman" w:hAnsi="Times New Roman" w:cs="Times New Roman"/>
-          <w:sz w:val="28"/>
-          <w:szCs w:val="28"/>
-        </w:rPr>
-      </w:pPr>
-    </w:p>
-    <w:p>
-      <w:pPr>
-        <w:jc w:val="both"/>
-        <w:rPr>
-          <w:rFonts w:ascii="Times New Roman" w:hAnsi="Times New Roman" w:cs="Times New Roman"/>
-          <w:sz w:val="28"/>
-          <w:szCs w:val="28"/>
-        </w:rPr>
-      </w:pPr>
-      <w:r>
-        <w:rPr>
-          <w:rFonts w:ascii="Times New Roman" w:hAnsi="Times New Roman" w:cs="Times New Roman"/>
-          <w:sz w:val="28"/>
-          <w:szCs w:val="28"/>
-        </w:rPr>
-        <w:t xml:space="preserve">Name (s): </w:t>
-      </w:r>
-    </w:p>
-    <w:p>
-      <w:pPr>
-        <w:jc w:val="both"/>
+        <w:jc w:val="center"/>
+        <w:rPr>
+          <w:rFonts w:ascii="Times New Roman" w:hAnsi="Times New Roman" w:cs="Times New Roman"/>
+          <w:b/>
+          <w:sz w:val="32"/>
+          <w:szCs w:val="32"/>
+        </w:rPr>
+      </w:pPr>
+      <w:r>
+        <w:rPr>
+          <w:rFonts w:ascii="Times New Roman" w:hAnsi="Times New Roman" w:cs="Times New Roman"/>
+          <w:b/>
+          <w:sz w:val="32"/>
+          <w:szCs w:val="32"/>
+        </w:rPr>
+        <w:t>SOFTWARE DESIGN DOCUMENT</w:t>
+      </w:r>
+    </w:p>
+    <w:p>
+      <w:pPr>
+        <w:jc w:val="center"/>
+        <w:rPr>
+          <w:rFonts w:ascii="Times New Roman" w:hAnsi="Times New Roman" w:cs="Times New Roman"/>
+          <w:b/>
+          <w:sz w:val="32"/>
+          <w:szCs w:val="32"/>
+        </w:rPr>
+      </w:pPr>
+      <w:r>
+        <w:rPr>
+          <w:rFonts w:ascii="Times New Roman" w:hAnsi="Times New Roman" w:cs="Times New Roman"/>
+          <w:b/>
+          <w:sz w:val="32"/>
+          <w:szCs w:val="32"/>
+        </w:rPr>
+        <w:t>BSE 20-33</w:t>
+      </w:r>
+    </w:p>
+    <w:p>
+      <w:pPr>
+        <w:jc w:val="center"/>
+        <w:rPr>
+          <w:rFonts w:ascii="Times New Roman" w:hAnsi="Times New Roman" w:cs="Times New Roman"/>
+          <w:b/>
+          <w:sz w:val="28"/>
+          <w:szCs w:val="28"/>
+        </w:rPr>
+      </w:pPr>
+      <w:r>
+        <w:rPr>
+          <w:rFonts w:ascii="Times New Roman" w:hAnsi="Times New Roman" w:cs="Times New Roman"/>
+          <w:b/>
+          <w:sz w:val="28"/>
+          <w:szCs w:val="28"/>
+        </w:rPr>
+        <w:t>ETHANOL DETECTION IN HUMAN DERMAL SKIN LAYER USING</w:t>
+      </w:r>
+    </w:p>
+    <w:p>
+      <w:pPr>
+        <w:jc w:val="center"/>
+        <w:rPr>
+          <w:rFonts w:ascii="Times New Roman" w:hAnsi="Times New Roman" w:cs="Times New Roman"/>
+          <w:b/>
+          <w:sz w:val="28"/>
+          <w:szCs w:val="28"/>
+        </w:rPr>
+      </w:pPr>
+      <w:r>
+        <w:rPr>
+          <w:rFonts w:ascii="Times New Roman" w:hAnsi="Times New Roman" w:cs="Times New Roman"/>
+          <w:b/>
+          <w:sz w:val="28"/>
+          <w:szCs w:val="28"/>
+        </w:rPr>
+        <w:t>NON-DISPERSIVE INFRARED SPECTROSCOPY</w:t>
+      </w:r>
+    </w:p>
+    <w:p>
+      <w:pPr>
+        <w:jc w:val="both"/>
+        <w:rPr>
+          <w:rFonts w:ascii="Times New Roman" w:hAnsi="Times New Roman" w:cs="Times New Roman"/>
+          <w:sz w:val="28"/>
+          <w:szCs w:val="28"/>
+        </w:rPr>
+      </w:pPr>
+    </w:p>
+    <w:p>
+      <w:pPr>
+        <w:jc w:val="center"/>
+        <w:rPr>
+          <w:rFonts w:ascii="Times New Roman" w:hAnsi="Times New Roman" w:cs="Times New Roman"/>
+          <w:b/>
+          <w:sz w:val="28"/>
+          <w:szCs w:val="28"/>
+        </w:rPr>
+      </w:pPr>
+      <w:r>
+        <w:rPr>
+          <w:rFonts w:ascii="Times New Roman" w:hAnsi="Times New Roman" w:cs="Times New Roman"/>
+          <w:b/>
+          <w:sz w:val="28"/>
+          <w:szCs w:val="28"/>
+        </w:rPr>
+        <w:t>GROUP MEMBERS</w:t>
+      </w:r>
+    </w:p>
+    <w:tbl>
+      <w:tblPr>
+        <w:tblStyle w:val="TableGrid"/>
+        <w:tblW w:w="10385" w:type="dxa"/>
+        <w:tblLook w:val="04A0" w:firstRow="1" w:lastRow="0" w:firstColumn="1" w:lastColumn="0" w:noHBand="0" w:noVBand="1"/>
+      </w:tblPr>
+      <w:tblGrid>
+        <w:gridCol w:w="3998"/>
+        <w:gridCol w:w="2288"/>
+        <w:gridCol w:w="1989"/>
+        <w:gridCol w:w="2110"/>
+      </w:tblGrid>
+      <w:tr>
+        <w:trPr>
+          <w:trHeight w:val="230"/>
+        </w:trPr>
+        <w:tc>
+          <w:tcPr>
+            <w:tcW w:w="3998" w:type="dxa"/>
+          </w:tcPr>
+          <w:p>
+            <w:pPr>
+              <w:jc w:val="center"/>
+              <w:rPr>
+                <w:rFonts w:ascii="Times New Roman" w:hAnsi="Times New Roman" w:cs="Times New Roman"/>
+                <w:b/>
+                <w:sz w:val="24"/>
+                <w:szCs w:val="24"/>
+              </w:rPr>
+            </w:pPr>
+            <w:r>
+              <w:rPr>
+                <w:rFonts w:ascii="Times New Roman" w:hAnsi="Times New Roman" w:cs="Times New Roman"/>
+                <w:b/>
+                <w:sz w:val="24"/>
+                <w:szCs w:val="24"/>
+              </w:rPr>
+              <w:t>NAME</w:t>
+            </w:r>
+          </w:p>
+        </w:tc>
+        <w:tc>
+          <w:tcPr>
+            <w:tcW w:w="2288" w:type="dxa"/>
+          </w:tcPr>
+          <w:p>
+            <w:pPr>
+              <w:jc w:val="center"/>
+              <w:rPr>
+                <w:rFonts w:ascii="Times New Roman" w:hAnsi="Times New Roman" w:cs="Times New Roman"/>
+                <w:b/>
+                <w:sz w:val="24"/>
+                <w:szCs w:val="24"/>
+              </w:rPr>
+            </w:pPr>
+            <w:r>
+              <w:rPr>
+                <w:rFonts w:ascii="Times New Roman" w:hAnsi="Times New Roman" w:cs="Times New Roman"/>
+                <w:b/>
+                <w:sz w:val="24"/>
+                <w:szCs w:val="24"/>
+              </w:rPr>
+              <w:t>REG NO.</w:t>
+            </w:r>
+          </w:p>
+        </w:tc>
+        <w:tc>
+          <w:tcPr>
+            <w:tcW w:w="1989" w:type="dxa"/>
+          </w:tcPr>
+          <w:p>
+            <w:pPr>
+              <w:rPr>
+                <w:rFonts w:ascii="Times New Roman" w:hAnsi="Times New Roman" w:cs="Times New Roman"/>
+                <w:b/>
+                <w:sz w:val="24"/>
+                <w:szCs w:val="24"/>
+              </w:rPr>
+            </w:pPr>
+            <w:bookmarkStart w:id="0" w:name="_GoBack"/>
+            <w:bookmarkEnd w:id="0"/>
+            <w:r>
+              <w:rPr>
+                <w:rFonts w:ascii="Times New Roman" w:hAnsi="Times New Roman" w:cs="Times New Roman"/>
+                <w:b/>
+                <w:sz w:val="24"/>
+                <w:szCs w:val="24"/>
+              </w:rPr>
+              <w:t>STUDENT NO.</w:t>
+            </w:r>
+          </w:p>
+        </w:tc>
+        <w:tc>
+          <w:tcPr>
+            <w:tcW w:w="2110" w:type="dxa"/>
+          </w:tcPr>
+          <w:p>
+            <w:pPr>
+              <w:jc w:val="center"/>
+              <w:rPr>
+                <w:rFonts w:ascii="Times New Roman" w:hAnsi="Times New Roman" w:cs="Times New Roman"/>
+                <w:b/>
+                <w:sz w:val="24"/>
+                <w:szCs w:val="24"/>
+              </w:rPr>
+            </w:pPr>
+            <w:r>
+              <w:rPr>
+                <w:rFonts w:ascii="Times New Roman" w:hAnsi="Times New Roman" w:cs="Times New Roman"/>
+                <w:b/>
+                <w:sz w:val="24"/>
+                <w:szCs w:val="24"/>
+              </w:rPr>
+              <w:t>SIGNATURE</w:t>
+            </w:r>
+          </w:p>
+        </w:tc>
+      </w:tr>
+      <w:tr>
+        <w:trPr>
+          <w:trHeight w:val="216"/>
+        </w:trPr>
+        <w:tc>
+          <w:tcPr>
+            <w:tcW w:w="3998" w:type="dxa"/>
+          </w:tcPr>
+          <w:p>
+            <w:pPr>
+              <w:rPr>
+                <w:rFonts w:ascii="Times New Roman" w:hAnsi="Times New Roman" w:cs="Times New Roman"/>
+                <w:sz w:val="24"/>
+                <w:szCs w:val="24"/>
+              </w:rPr>
+            </w:pPr>
+            <w:r>
+              <w:rPr>
+                <w:rFonts w:ascii="Times New Roman" w:hAnsi="Times New Roman" w:cs="Times New Roman"/>
+                <w:sz w:val="24"/>
+                <w:szCs w:val="24"/>
+              </w:rPr>
+              <w:t>KEEYA EMM</w:t>
+            </w:r>
+            <w:r>
+              <w:rPr>
+                <w:rFonts w:ascii="Times New Roman" w:hAnsi="Times New Roman" w:cs="Times New Roman"/>
+                <w:sz w:val="24"/>
+                <w:szCs w:val="24"/>
+              </w:rPr>
+              <w:t>ANUEL LUBOWA</w:t>
+            </w:r>
+          </w:p>
+        </w:tc>
+        <w:tc>
+          <w:tcPr>
+            <w:tcW w:w="2288" w:type="dxa"/>
+          </w:tcPr>
+          <w:p>
+            <w:pPr>
+              <w:rPr>
+                <w:rFonts w:ascii="Times New Roman" w:hAnsi="Times New Roman" w:cs="Times New Roman"/>
+                <w:sz w:val="24"/>
+                <w:szCs w:val="24"/>
+              </w:rPr>
+            </w:pPr>
+            <w:r>
+              <w:rPr>
+                <w:rFonts w:ascii="Times New Roman" w:hAnsi="Times New Roman" w:cs="Times New Roman"/>
+                <w:sz w:val="24"/>
+                <w:szCs w:val="24"/>
+              </w:rPr>
+              <w:t>16/U/5843/EVE</w:t>
+            </w:r>
+          </w:p>
+        </w:tc>
+        <w:tc>
+          <w:tcPr>
+            <w:tcW w:w="1989" w:type="dxa"/>
+          </w:tcPr>
+          <w:p>
+            <w:pPr>
+              <w:rPr>
+                <w:rFonts w:ascii="Times New Roman" w:hAnsi="Times New Roman" w:cs="Times New Roman"/>
+                <w:sz w:val="24"/>
+                <w:szCs w:val="24"/>
+              </w:rPr>
+            </w:pPr>
+            <w:r>
+              <w:rPr>
+                <w:rFonts w:ascii="Times New Roman" w:hAnsi="Times New Roman" w:cs="Times New Roman"/>
+                <w:sz w:val="24"/>
+                <w:szCs w:val="24"/>
+              </w:rPr>
+              <w:t>216006992</w:t>
+            </w:r>
+          </w:p>
+        </w:tc>
+        <w:tc>
+          <w:tcPr>
+            <w:tcW w:w="2110" w:type="dxa"/>
+          </w:tcPr>
+          <w:p>
+            <w:pPr>
+              <w:jc w:val="center"/>
+              <w:rPr>
+                <w:rFonts w:ascii="Times New Roman" w:hAnsi="Times New Roman" w:cs="Times New Roman"/>
+                <w:sz w:val="24"/>
+                <w:szCs w:val="24"/>
+              </w:rPr>
+            </w:pPr>
+          </w:p>
+        </w:tc>
+      </w:tr>
+      <w:tr>
+        <w:trPr>
+          <w:trHeight w:val="230"/>
+        </w:trPr>
+        <w:tc>
+          <w:tcPr>
+            <w:tcW w:w="3998" w:type="dxa"/>
+          </w:tcPr>
+          <w:p>
+            <w:pPr>
+              <w:rPr>
+                <w:rFonts w:ascii="Times New Roman" w:hAnsi="Times New Roman" w:cs="Times New Roman"/>
+                <w:sz w:val="24"/>
+                <w:szCs w:val="24"/>
+              </w:rPr>
+            </w:pPr>
+            <w:r>
+              <w:rPr>
+                <w:rFonts w:ascii="Times New Roman" w:hAnsi="Times New Roman" w:cs="Times New Roman"/>
+                <w:sz w:val="24"/>
+                <w:szCs w:val="24"/>
+              </w:rPr>
+              <w:t>GAVOOLA JUMA</w:t>
+            </w:r>
+          </w:p>
+        </w:tc>
+        <w:tc>
+          <w:tcPr>
+            <w:tcW w:w="2288" w:type="dxa"/>
+          </w:tcPr>
+          <w:p>
+            <w:pPr>
+              <w:pStyle w:val="NormalWeb"/>
+            </w:pPr>
+            <w:r>
+              <w:t xml:space="preserve">16/U/4817/EVE </w:t>
+            </w:r>
+          </w:p>
+        </w:tc>
+        <w:tc>
+          <w:tcPr>
+            <w:tcW w:w="1989" w:type="dxa"/>
+          </w:tcPr>
+          <w:p>
+            <w:pPr>
+              <w:pStyle w:val="NormalWeb"/>
+            </w:pPr>
+            <w:r>
+              <w:t xml:space="preserve">216012520 </w:t>
+            </w:r>
+          </w:p>
+        </w:tc>
+        <w:tc>
+          <w:tcPr>
+            <w:tcW w:w="2110" w:type="dxa"/>
+          </w:tcPr>
+          <w:p>
+            <w:pPr>
+              <w:jc w:val="center"/>
+              <w:rPr>
+                <w:rFonts w:ascii="Times New Roman" w:hAnsi="Times New Roman" w:cs="Times New Roman"/>
+                <w:sz w:val="24"/>
+                <w:szCs w:val="24"/>
+              </w:rPr>
+            </w:pPr>
+          </w:p>
+        </w:tc>
+      </w:tr>
+      <w:tr>
+        <w:trPr>
+          <w:trHeight w:val="230"/>
+        </w:trPr>
+        <w:tc>
+          <w:tcPr>
+            <w:tcW w:w="3998" w:type="dxa"/>
+          </w:tcPr>
+          <w:p>
+            <w:pPr>
+              <w:pStyle w:val="NormalWeb"/>
+            </w:pPr>
+            <w:r>
+              <w:t xml:space="preserve">YIGA MARK GABRIEL </w:t>
+            </w:r>
+          </w:p>
+        </w:tc>
+        <w:tc>
+          <w:tcPr>
+            <w:tcW w:w="2288" w:type="dxa"/>
+          </w:tcPr>
+          <w:p>
+            <w:pPr>
+              <w:pStyle w:val="NormalWeb"/>
+            </w:pPr>
+            <w:r>
+              <w:t xml:space="preserve">16/U/12433/EVE </w:t>
+            </w:r>
+          </w:p>
+        </w:tc>
+        <w:tc>
+          <w:tcPr>
+            <w:tcW w:w="1989" w:type="dxa"/>
+          </w:tcPr>
+          <w:p>
+            <w:pPr>
+              <w:pStyle w:val="NormalWeb"/>
+            </w:pPr>
+            <w:r>
+              <w:t xml:space="preserve">216006690 </w:t>
+            </w:r>
+          </w:p>
+        </w:tc>
+        <w:tc>
+          <w:tcPr>
+            <w:tcW w:w="2110" w:type="dxa"/>
+          </w:tcPr>
+          <w:p>
+            <w:pPr>
+              <w:jc w:val="center"/>
+              <w:rPr>
+                <w:rFonts w:ascii="Times New Roman" w:hAnsi="Times New Roman" w:cs="Times New Roman"/>
+                <w:sz w:val="24"/>
+                <w:szCs w:val="24"/>
+              </w:rPr>
+            </w:pPr>
+          </w:p>
+        </w:tc>
+      </w:tr>
+      <w:tr>
+        <w:trPr>
+          <w:trHeight w:val="230"/>
+        </w:trPr>
+        <w:tc>
+          <w:tcPr>
+            <w:tcW w:w="3998" w:type="dxa"/>
+          </w:tcPr>
+          <w:p>
+            <w:pPr>
+              <w:pStyle w:val="NormalWeb"/>
+            </w:pPr>
+            <w:r>
+              <w:t>CHRISTOPHER MWAKA NWANG</w:t>
+            </w:r>
+          </w:p>
+        </w:tc>
+        <w:tc>
+          <w:tcPr>
+            <w:tcW w:w="2288" w:type="dxa"/>
+          </w:tcPr>
+          <w:p>
+            <w:pPr>
+              <w:pStyle w:val="NormalWeb"/>
+            </w:pPr>
+            <w:r>
+              <w:t xml:space="preserve">16/U/20001/EVE </w:t>
+            </w:r>
+          </w:p>
+        </w:tc>
+        <w:tc>
+          <w:tcPr>
+            <w:tcW w:w="1989" w:type="dxa"/>
+          </w:tcPr>
+          <w:p>
+            <w:pPr>
+              <w:pStyle w:val="NormalWeb"/>
+            </w:pPr>
+            <w:r>
+              <w:t>216021559</w:t>
+            </w:r>
+          </w:p>
+        </w:tc>
+        <w:tc>
+          <w:tcPr>
+            <w:tcW w:w="2110" w:type="dxa"/>
+          </w:tcPr>
+          <w:p>
+            <w:pPr>
+              <w:jc w:val="center"/>
+              <w:rPr>
+                <w:rFonts w:ascii="Times New Roman" w:hAnsi="Times New Roman" w:cs="Times New Roman"/>
+                <w:sz w:val="24"/>
+                <w:szCs w:val="24"/>
+              </w:rPr>
+            </w:pPr>
+          </w:p>
+        </w:tc>
+      </w:tr>
+    </w:tbl>
+    <w:p>
+      <w:pPr>
+        <w:jc w:val="center"/>
         <w:rPr>
           <w:rFonts w:ascii="Times New Roman" w:hAnsi="Times New Roman" w:cs="Times New Roman"/>
           <w:sz w:val="28"/>
@@ -297,6 +704,12 @@
     </w:p>
     <w:sdt>
       <w:sdtPr>
+        <w:rPr>
+          <w:rFonts w:asciiTheme="minorHAnsi" w:eastAsiaTheme="minorHAnsi" w:hAnsiTheme="minorHAnsi" w:cstheme="minorBidi"/>
+          <w:color w:val="auto"/>
+          <w:sz w:val="22"/>
+          <w:szCs w:val="22"/>
+        </w:rPr>
         <w:id w:val="1118947816"/>
         <w:docPartObj>
           <w:docPartGallery w:val="Table of Contents"/>
@@ -305,13 +718,9 @@
       </w:sdtPr>
       <w:sdtEndPr>
         <w:rPr>
-          <w:rFonts w:asciiTheme="minorHAnsi" w:eastAsiaTheme="minorHAnsi" w:hAnsiTheme="minorHAnsi" w:cstheme="minorBidi"/>
           <w:b/>
           <w:bCs/>
           <w:noProof/>
-          <w:color w:val="auto"/>
-          <w:sz w:val="22"/>
-          <w:szCs w:val="22"/>
         </w:rPr>
       </w:sdtEndPr>
       <w:sdtContent>
@@ -1534,8 +1943,6 @@
         </w:rPr>
         <w:br w:type="page"/>
       </w:r>
-      <w:bookmarkStart w:id="0" w:name="_GoBack"/>
-      <w:bookmarkEnd w:id="0"/>
     </w:p>
     <w:p>
       <w:pPr>
@@ -4733,9 +5140,17 @@
           <w:sz w:val="28"/>
           <w:szCs w:val="28"/>
         </w:rPr>
-        <w:t>inChar.</w:t>
+        <w:t>inChar</w:t>
       </w:r>
       <w:proofErr w:type="spellEnd"/>
+      <w:r>
+        <w:rPr>
+          <w:rFonts w:ascii="Times New Roman" w:hAnsi="Times New Roman" w:cs="Times New Roman"/>
+          <w:sz w:val="28"/>
+          <w:szCs w:val="28"/>
+        </w:rPr>
+        <w:t>.</w:t>
+      </w:r>
     </w:p>
     <w:p>
       <w:pPr>
@@ -5314,25 +5729,7 @@
           <w:sz w:val="28"/>
           <w:szCs w:val="28"/>
         </w:rPr>
-        <w:t xml:space="preserve">If the motor is already running and </w:t>
-      </w:r>
-      <w:r>
-        <w:rPr>
-          <w:rFonts w:ascii="Times New Roman" w:hAnsi="Times New Roman" w:cs="Times New Roman"/>
-          <w:bCs/>
-          <w:sz w:val="28"/>
-          <w:szCs w:val="28"/>
-        </w:rPr>
-        <w:t>a low</w:t>
-      </w:r>
-      <w:r>
-        <w:rPr>
-          <w:rFonts w:ascii="Times New Roman" w:hAnsi="Times New Roman" w:cs="Times New Roman"/>
-          <w:bCs/>
-          <w:sz w:val="28"/>
-          <w:szCs w:val="28"/>
-        </w:rPr>
-        <w:t xml:space="preserve"> alcohol content is detected by the system</w:t>
+        <w:t>If the motor is already running and a low alcohol content is detected by the system</w:t>
       </w:r>
     </w:p>
     <w:p>
@@ -5357,16 +5754,7 @@
           <w:sz w:val="28"/>
           <w:szCs w:val="28"/>
         </w:rPr>
-        <w:t>Then the execution of the motor will be done</w:t>
-      </w:r>
-      <w:r>
-        <w:rPr>
-          <w:rFonts w:ascii="Times New Roman" w:hAnsi="Times New Roman" w:cs="Times New Roman"/>
-          <w:bCs/>
-          <w:sz w:val="28"/>
-          <w:szCs w:val="28"/>
-        </w:rPr>
-        <w:t>.</w:t>
+        <w:t>Then the execution of the motor will be done.</w:t>
       </w:r>
     </w:p>
     <w:p>
@@ -5709,6 +6097,7 @@
         <w:rPr>
           <w:rFonts w:ascii="Times New Roman" w:hAnsi="Times New Roman" w:cs="Times New Roman"/>
           <w:b/>
+          <w:noProof/>
           <w:sz w:val="28"/>
           <w:szCs w:val="28"/>
         </w:rPr>
@@ -5814,6 +6203,7 @@
         <w:rPr>
           <w:rFonts w:ascii="Times New Roman" w:hAnsi="Times New Roman" w:cs="Times New Roman"/>
           <w:b/>
+          <w:noProof/>
           <w:sz w:val="28"/>
           <w:szCs w:val="28"/>
         </w:rPr>
@@ -5919,6 +6309,7 @@
         <w:rPr>
           <w:rFonts w:ascii="Times New Roman" w:hAnsi="Times New Roman" w:cs="Times New Roman"/>
           <w:b/>
+          <w:noProof/>
           <w:sz w:val="28"/>
           <w:szCs w:val="28"/>
         </w:rPr>
@@ -6715,7 +7106,7 @@
 </file>
 
 <file path=word/numbering.xml><?xml version="1.0" encoding="utf-8"?>
-<w:numbering xmlns:wpc="http://schemas.microsoft.com/office/word/2010/wordprocessingCanvas" xmlns:cx="http://schemas.microsoft.com/office/drawing/2014/chartex" xmlns:mc="http://schemas.openxmlformats.org/markup-compatibility/2006" xmlns:o="urn:schemas-microsoft-com:office:office" xmlns:r="http://schemas.openxmlformats.org/officeDocument/2006/relationships" xmlns:m="http://schemas.openxmlformats.org/officeDocument/2006/math" xmlns:v="urn:schemas-microsoft-com:vml" xmlns:wp14="http://schemas.microsoft.com/office/word/2010/wordprocessingDrawing" xmlns:wp="http://schemas.openxmlformats.org/drawingml/2006/wordprocessingDrawing" xmlns:w10="urn:schemas-microsoft-com:office:word" xmlns:w="http://schemas.openxmlformats.org/wordprocessingml/2006/main" xmlns:w14="http://schemas.microsoft.com/office/word/2010/wordml" xmlns:w15="http://schemas.microsoft.com/office/word/2012/wordml" xmlns:w16se="http://schemas.microsoft.com/office/word/2015/wordml/symex" xmlns:wpg="http://schemas.microsoft.com/office/word/2010/wordprocessingGroup" xmlns:wpi="http://schemas.microsoft.com/office/word/2010/wordprocessingInk" xmlns:wne="http://schemas.microsoft.com/office/word/2006/wordml" xmlns:wps="http://schemas.microsoft.com/office/word/2010/wordprocessingShape" mc:Ignorable="w14 w15 w16se wp14">
+<w:numbering xmlns:wpc="http://schemas.microsoft.com/office/word/2010/wordprocessingCanvas" xmlns:cx="http://schemas.microsoft.com/office/drawing/2014/chartex" xmlns:cx1="http://schemas.microsoft.com/office/drawing/2015/9/8/chartex" xmlns:cx2="http://schemas.microsoft.com/office/drawing/2015/10/21/chartex" xmlns:cx3="http://schemas.microsoft.com/office/drawing/2016/5/9/chartex" xmlns:cx4="http://schemas.microsoft.com/office/drawing/2016/5/10/chartex" xmlns:cx5="http://schemas.microsoft.com/office/drawing/2016/5/11/chartex" xmlns:cx6="http://schemas.microsoft.com/office/drawing/2016/5/12/chartex" xmlns:cx7="http://schemas.microsoft.com/office/drawing/2016/5/13/chartex" xmlns:cx8="http://schemas.microsoft.com/office/drawing/2016/5/14/chartex" xmlns:mc="http://schemas.openxmlformats.org/markup-compatibility/2006" xmlns:aink="http://schemas.microsoft.com/office/drawing/2016/ink" xmlns:am3d="http://schemas.microsoft.com/office/drawing/2017/model3d" xmlns:o="urn:schemas-microsoft-com:office:office" xmlns:r="http://schemas.openxmlformats.org/officeDocument/2006/relationships" xmlns:m="http://schemas.openxmlformats.org/officeDocument/2006/math" xmlns:v="urn:schemas-microsoft-com:vml" xmlns:wp14="http://schemas.microsoft.com/office/word/2010/wordprocessingDrawing" xmlns:wp="http://schemas.openxmlformats.org/drawingml/2006/wordprocessingDrawing" xmlns:w10="urn:schemas-microsoft-com:office:word" xmlns:w="http://schemas.openxmlformats.org/wordprocessingml/2006/main" xmlns:w14="http://schemas.microsoft.com/office/word/2010/wordml" xmlns:w15="http://schemas.microsoft.com/office/word/2012/wordml" xmlns:w16cid="http://schemas.microsoft.com/office/word/2016/wordml/cid" xmlns:w16se="http://schemas.microsoft.com/office/word/2015/wordml/symex" xmlns:wpg="http://schemas.microsoft.com/office/word/2010/wordprocessingGroup" xmlns:wpi="http://schemas.microsoft.com/office/word/2010/wordprocessingInk" xmlns:wne="http://schemas.microsoft.com/office/word/2006/wordml" xmlns:wps="http://schemas.microsoft.com/office/word/2010/wordprocessingShape" mc:Ignorable="w14 w15 w16se w16cid wp14">
   <w:abstractNum w:abstractNumId="0" w15:restartNumberingAfterBreak="0">
     <w:nsid w:val="01A11CAF"/>
     <w:multiLevelType w:val="hybridMultilevel"/>
@@ -8544,7 +8935,7 @@
 </file>
 
 <file path=word/styles.xml><?xml version="1.0" encoding="utf-8"?>
-<w:styles xmlns:mc="http://schemas.openxmlformats.org/markup-compatibility/2006" xmlns:r="http://schemas.openxmlformats.org/officeDocument/2006/relationships" xmlns:w="http://schemas.openxmlformats.org/wordprocessingml/2006/main" xmlns:w14="http://schemas.microsoft.com/office/word/2010/wordml" xmlns:w15="http://schemas.microsoft.com/office/word/2012/wordml" xmlns:w16se="http://schemas.microsoft.com/office/word/2015/wordml/symex" mc:Ignorable="w14 w15 w16se">
+<w:styles xmlns:mc="http://schemas.openxmlformats.org/markup-compatibility/2006" xmlns:r="http://schemas.openxmlformats.org/officeDocument/2006/relationships" xmlns:w="http://schemas.openxmlformats.org/wordprocessingml/2006/main" xmlns:w14="http://schemas.microsoft.com/office/word/2010/wordml" xmlns:w15="http://schemas.microsoft.com/office/word/2012/wordml" xmlns:w16cid="http://schemas.microsoft.com/office/word/2016/wordml/cid" xmlns:w16se="http://schemas.microsoft.com/office/word/2015/wordml/symex" mc:Ignorable="w14 w15 w16se w16cid">
   <w:docDefaults>
     <w:rPrDefault>
       <w:rPr>
@@ -8560,7 +8951,7 @@
       </w:pPr>
     </w:pPrDefault>
   </w:docDefaults>
-  <w:latentStyles w:defLockedState="0" w:defUIPriority="99" w:defSemiHidden="0" w:defUnhideWhenUsed="0" w:defQFormat="0" w:count="371">
+  <w:latentStyles w:defLockedState="0" w:defUIPriority="99" w:defSemiHidden="0" w:defUnhideWhenUsed="0" w:defQFormat="0" w:count="375">
     <w:lsdException w:name="Normal" w:uiPriority="0" w:qFormat="1"/>
     <w:lsdException w:name="heading 1" w:uiPriority="9" w:qFormat="1"/>
     <w:lsdException w:name="heading 2" w:semiHidden="1" w:uiPriority="9" w:unhideWhenUsed="1" w:qFormat="1"/>
@@ -8666,7 +9057,6 @@
     <w:lsdException w:name="HTML Sample" w:semiHidden="1" w:unhideWhenUsed="1"/>
     <w:lsdException w:name="HTML Typewriter" w:semiHidden="1" w:unhideWhenUsed="1"/>
     <w:lsdException w:name="HTML Variable" w:semiHidden="1" w:unhideWhenUsed="1"/>
-    <w:lsdException w:name="Normal Table" w:semiHidden="1" w:unhideWhenUsed="1"/>
     <w:lsdException w:name="annotation subject" w:semiHidden="1" w:unhideWhenUsed="1"/>
     <w:lsdException w:name="No List" w:semiHidden="1" w:unhideWhenUsed="1"/>
     <w:lsdException w:name="Outline List 1" w:semiHidden="1" w:unhideWhenUsed="1"/>
@@ -8710,10 +9100,8 @@
     <w:lsdException w:name="Table Elegant" w:semiHidden="1" w:unhideWhenUsed="1"/>
     <w:lsdException w:name="Table Professional" w:semiHidden="1" w:unhideWhenUsed="1"/>
     <w:lsdException w:name="Table Subtle 1" w:semiHidden="1" w:unhideWhenUsed="1"/>
-    <w:lsdException w:name="Table Subtle 2" w:semiHidden="1" w:unhideWhenUsed="1"/>
     <w:lsdException w:name="Table Web 1" w:semiHidden="1" w:unhideWhenUsed="1"/>
     <w:lsdException w:name="Table Web 2" w:semiHidden="1" w:unhideWhenUsed="1"/>
-    <w:lsdException w:name="Table Web 3" w:semiHidden="1" w:unhideWhenUsed="1"/>
     <w:lsdException w:name="Balloon Text" w:semiHidden="1" w:unhideWhenUsed="1"/>
     <w:lsdException w:name="Table Grid" w:uiPriority="39"/>
     <w:lsdException w:name="Table Theme" w:semiHidden="1" w:unhideWhenUsed="1"/>
@@ -8932,6 +9320,10 @@
     <w:lsdException w:name="List Table 5 Dark Accent 6" w:uiPriority="50"/>
     <w:lsdException w:name="List Table 6 Colorful Accent 6" w:uiPriority="51"/>
     <w:lsdException w:name="List Table 7 Colorful Accent 6" w:uiPriority="52"/>
+    <w:lsdException w:name="Mention" w:semiHidden="1" w:unhideWhenUsed="1"/>
+    <w:lsdException w:name="Smart Hyperlink" w:semiHidden="1" w:unhideWhenUsed="1"/>
+    <w:lsdException w:name="Hashtag" w:semiHidden="1" w:unhideWhenUsed="1"/>
+    <w:lsdException w:name="Unresolved Mention" w:semiHidden="1" w:unhideWhenUsed="1"/>
   </w:latentStyles>
   <w:style w:type="paragraph" w:default="1" w:styleId="Normal">
     <w:name w:val="Normal"/>
@@ -8983,6 +9375,7 @@
   <w:style w:type="character" w:default="1" w:styleId="DefaultParagraphFont">
     <w:name w:val="Default Paragraph Font"/>
     <w:uiPriority w:val="1"/>
+    <w:semiHidden/>
     <w:unhideWhenUsed/>
   </w:style>
   <w:style w:type="table" w:default="1" w:styleId="TableNormal">
@@ -9108,6 +9501,21 @@
     <w:rPr>
       <w:color w:val="0563C1" w:themeColor="hyperlink"/>
       <w:u w:val="single"/>
+    </w:rPr>
+  </w:style>
+  <w:style w:type="paragraph" w:styleId="NormalWeb">
+    <w:name w:val="Normal (Web)"/>
+    <w:basedOn w:val="Normal"/>
+    <w:uiPriority w:val="99"/>
+    <w:unhideWhenUsed/>
+    <w:rsid w:val="004B5708"/>
+    <w:pPr>
+      <w:spacing w:before="100" w:beforeAutospacing="1" w:after="100" w:afterAutospacing="1" w:line="240" w:lineRule="auto"/>
+    </w:pPr>
+    <w:rPr>
+      <w:rFonts w:ascii="Times New Roman" w:eastAsia="Times New Roman" w:hAnsi="Times New Roman" w:cs="Times New Roman"/>
+      <w:sz w:val="24"/>
+      <w:szCs w:val="24"/>
     </w:rPr>
   </w:style>
 </w:styles>
@@ -9379,7 +9787,7 @@
 </file>
 
 <file path=customXml/itemProps1.xml><?xml version="1.0" encoding="utf-8"?>
-<ds:datastoreItem xmlns:ds="http://schemas.openxmlformats.org/officeDocument/2006/customXml" ds:itemID="{8A7579D9-F114-410C-81D6-1BCA9EC725DE}">
+<ds:datastoreItem xmlns:ds="http://schemas.openxmlformats.org/officeDocument/2006/customXml" ds:itemID="{9F774291-682B-1D46-A42E-54A1384EFD0F}">
   <ds:schemaRefs>
     <ds:schemaRef ds:uri="http://schemas.openxmlformats.org/officeDocument/2006/bibliography"/>
   </ds:schemaRefs>

</xml_diff>